<commit_message>
updated Git class file
</commit_message>
<xml_diff>
--- a/Git Class.docx
+++ b/Git Class.docx
@@ -299,6 +299,17 @@
                                         </w:rPr>
                                         <w:t>Git</w:t>
                                       </w:r>
+                                      <w:r>
+                                        <w:rPr>
+                                          <w:rFonts w:asciiTheme="majorHAnsi" w:eastAsiaTheme="majorEastAsia" w:hAnsiTheme="majorHAnsi" w:cstheme="majorBidi"/>
+                                          <w:b/>
+                                          <w:caps/>
+                                          <w:color w:val="000000" w:themeColor="text1"/>
+                                          <w:sz w:val="96"/>
+                                          <w:szCs w:val="96"/>
+                                        </w:rPr>
+                                        <w:t xml:space="preserve"> basics</w:t>
+                                      </w:r>
                                     </w:p>
                                   </w:sdtContent>
                                 </w:sdt>
@@ -473,6 +484,17 @@
                                   </w:rPr>
                                   <w:t>Git</w:t>
                                 </w:r>
+                                <w:r>
+                                  <w:rPr>
+                                    <w:rFonts w:asciiTheme="majorHAnsi" w:eastAsiaTheme="majorEastAsia" w:hAnsiTheme="majorHAnsi" w:cstheme="majorBidi"/>
+                                    <w:b/>
+                                    <w:caps/>
+                                    <w:color w:val="000000" w:themeColor="text1"/>
+                                    <w:sz w:val="96"/>
+                                    <w:szCs w:val="96"/>
+                                  </w:rPr>
+                                  <w:t xml:space="preserve"> basics</w:t>
+                                </w:r>
                               </w:p>
                             </w:sdtContent>
                           </w:sdt>
@@ -621,7 +643,15 @@
         <w:ind w:left="360"/>
       </w:pPr>
       <w:r>
-        <w:t>More than 70 percentage of developers use git. Git is commonly used for both open source and commercial software development, with significant benefits from individuals, teams and business.</w:t>
+        <w:t xml:space="preserve">More than 70 percentage of developers use </w:t>
+      </w:r>
+      <w:proofErr w:type="spellStart"/>
+      <w:r>
+        <w:t>git</w:t>
+      </w:r>
+      <w:proofErr w:type="spellEnd"/>
+      <w:r>
+        <w:t>. Git is commonly used for both open source and commercial software development, with significant benefits from individuals, teams and business.</w:t>
       </w:r>
     </w:p>
     <w:p>
@@ -652,7 +682,23 @@
         <w:t>Git Directory:</w:t>
       </w:r>
       <w:r>
-        <w:t xml:space="preserve"> The git directory I where Git stores the metadata and object database for your project. This is the most important part of git, and it is what is copied when you clone a repository from another computer.</w:t>
+        <w:t xml:space="preserve"> The </w:t>
+      </w:r>
+      <w:proofErr w:type="spellStart"/>
+      <w:r>
+        <w:t>git</w:t>
+      </w:r>
+      <w:proofErr w:type="spellEnd"/>
+      <w:r>
+        <w:t xml:space="preserve"> directory I where Git stores the metadata and object database for your project. This is the most important part of </w:t>
+      </w:r>
+      <w:proofErr w:type="spellStart"/>
+      <w:r>
+        <w:t>git</w:t>
+      </w:r>
+      <w:proofErr w:type="spellEnd"/>
+      <w:r>
+        <w:t>, and it is what is copied when you clone a repository from another computer.</w:t>
       </w:r>
     </w:p>
     <w:p>
@@ -691,7 +737,39 @@
         <w:t xml:space="preserve"> </w:t>
       </w:r>
       <w:r>
-        <w:t>Staging is a step before the commit process in git. A commit in git is performed in two steps: staging and actual commit. As long as the changeset is in the staging area, git allows you to edit it as long as you like.</w:t>
+        <w:t xml:space="preserve">Staging is a step before the commit process in </w:t>
+      </w:r>
+      <w:proofErr w:type="spellStart"/>
+      <w:r>
+        <w:t>git</w:t>
+      </w:r>
+      <w:proofErr w:type="spellEnd"/>
+      <w:r>
+        <w:t xml:space="preserve">. A commit in </w:t>
+      </w:r>
+      <w:proofErr w:type="spellStart"/>
+      <w:r>
+        <w:t>git</w:t>
+      </w:r>
+      <w:proofErr w:type="spellEnd"/>
+      <w:r>
+        <w:t xml:space="preserve"> is performed in two steps: staging and actual commit. As long as the </w:t>
+      </w:r>
+      <w:proofErr w:type="spellStart"/>
+      <w:r>
+        <w:t>changeset</w:t>
+      </w:r>
+      <w:proofErr w:type="spellEnd"/>
+      <w:r>
+        <w:t xml:space="preserve"> is in the staging area, </w:t>
+      </w:r>
+      <w:proofErr w:type="spellStart"/>
+      <w:r>
+        <w:t>git</w:t>
+      </w:r>
+      <w:proofErr w:type="spellEnd"/>
+      <w:r>
+        <w:t xml:space="preserve"> allows you to edit it as long as you like.</w:t>
       </w:r>
     </w:p>
     <w:p>
@@ -723,7 +801,15 @@
         <w:pStyle w:val="ListParagraph"/>
       </w:pPr>
       <w:r>
-        <w:t>A git repository contains the following.</w:t>
+        <w:t xml:space="preserve">A </w:t>
+      </w:r>
+      <w:proofErr w:type="spellStart"/>
+      <w:r>
+        <w:t>git</w:t>
+      </w:r>
+      <w:proofErr w:type="spellEnd"/>
+      <w:r>
+        <w:t xml:space="preserve"> repository contains the following.</w:t>
       </w:r>
     </w:p>
     <w:p>
@@ -854,19 +940,7 @@
           <w:rPr>
             <w:rStyle w:val="Hyperlink"/>
           </w:rPr>
-          <w:t>https://gith</w:t>
-        </w:r>
-        <w:r>
-          <w:rPr>
-            <w:rStyle w:val="Hyperlink"/>
-          </w:rPr>
-          <w:t>u</w:t>
-        </w:r>
-        <w:r>
-          <w:rPr>
-            <w:rStyle w:val="Hyperlink"/>
-          </w:rPr>
-          <w:t>b.com/</w:t>
+          <w:t>https://github.com/</w:t>
         </w:r>
       </w:hyperlink>
     </w:p>
@@ -887,10 +961,7 @@
         <w:ind w:left="720"/>
       </w:pPr>
       <w:r>
-        <w:t xml:space="preserve">Git config --global </w:t>
-      </w:r>
-      <w:r>
-        <w:t>user.name” User</w:t>
+        <w:t>Git config --global user.name” User</w:t>
       </w:r>
       <w:r>
         <w:t xml:space="preserve">_name” - &gt; </w:t>
@@ -904,16 +975,11 @@
         <w:ind w:left="720"/>
       </w:pPr>
       <w:r>
-        <w:t xml:space="preserve">Git config --global </w:t>
-      </w:r>
-      <w:r>
-        <w:t>user. email</w:t>
+        <w:t>Git config --global user. email</w:t>
       </w:r>
       <w:r>
         <w:t xml:space="preserve"> “your_email” - &gt; </w:t>
       </w:r>
-      <w:bookmarkStart w:id="0" w:name="_GoBack"/>
-      <w:bookmarkEnd w:id="0"/>
       <w:r>
         <w:t>set the email</w:t>
       </w:r>
@@ -938,7 +1004,52 @@
         </w:numPr>
       </w:pPr>
       <w:r>
-        <w:t>Generate SSH key and add it to the git account (GitHub and GitLab)</w:t>
+        <w:t xml:space="preserve">Generate SSH key and add it to the </w:t>
+      </w:r>
+      <w:r>
+        <w:t>Git</w:t>
+      </w:r>
+      <w:r>
+        <w:t xml:space="preserve"> account (GitHub and GitLab)</w:t>
+      </w:r>
+    </w:p>
+    <w:p>
+      <w:pPr>
+        <w:ind w:left="720"/>
+      </w:pPr>
+      <w:r>
+        <w:t xml:space="preserve">Code to generate ssh key: </w:t>
+      </w:r>
+      <w:r>
+        <w:t>ssh-keygen -t rsa -C "</w:t>
+      </w:r>
+      <w:r>
+        <w:t>User_email_address</w:t>
+      </w:r>
+      <w:r>
+        <w:t>"</w:t>
+      </w:r>
+    </w:p>
+    <w:p>
+      <w:pPr>
+        <w:ind w:left="720"/>
+      </w:pPr>
+      <w:r>
+        <w:t>What is a ssh key?</w:t>
+      </w:r>
+    </w:p>
+    <w:p>
+      <w:pPr>
+        <w:ind w:left="720"/>
+      </w:pPr>
+      <w:r>
+        <w:t>SSH stands for Secure Shell. It is</w:t>
+      </w:r>
+      <w:r>
+        <w:t xml:space="preserve"> an encrypted protocol used to administer and communicate with servers.</w:t>
+      </w:r>
+      <w:r>
+        <w:t xml:space="preserve"> </w:t>
       </w:r>
     </w:p>
     <w:p>
@@ -951,6 +1062,22 @@
       </w:pPr>
       <w:r>
         <w:t xml:space="preserve">Create a Repository </w:t>
+      </w:r>
+    </w:p>
+    <w:p>
+      <w:pPr>
+        <w:ind w:left="720"/>
+      </w:pPr>
+      <w:r>
+        <w:t xml:space="preserve">Visit the </w:t>
+      </w:r>
+      <w:proofErr w:type="spellStart"/>
+      <w:r>
+        <w:t>git</w:t>
+      </w:r>
+      <w:proofErr w:type="spellEnd"/>
+      <w:r>
+        <w:t xml:space="preserve"> website to create a repository.</w:t>
       </w:r>
     </w:p>
     <w:p>
@@ -978,8 +1105,105 @@
           <w:b/>
           <w:color w:val="000000" w:themeColor="text1"/>
         </w:rPr>
+        <w:lastRenderedPageBreak/>
         <w:t>Git Commands</w:t>
       </w:r>
+    </w:p>
+    <w:p>
+      <w:pPr>
+        <w:pStyle w:val="Heading2"/>
+        <w:numPr>
+          <w:ilvl w:val="1"/>
+          <w:numId w:val="1"/>
+        </w:numPr>
+      </w:pPr>
+      <w:r>
+        <w:t>Git Clone</w:t>
+      </w:r>
+    </w:p>
+    <w:p>
+      <w:pPr>
+        <w:pStyle w:val="Heading2"/>
+        <w:numPr>
+          <w:ilvl w:val="1"/>
+          <w:numId w:val="1"/>
+        </w:numPr>
+      </w:pPr>
+      <w:r>
+        <w:t>Git Branch</w:t>
+      </w:r>
+    </w:p>
+    <w:p>
+      <w:pPr>
+        <w:pStyle w:val="Heading2"/>
+        <w:numPr>
+          <w:ilvl w:val="1"/>
+          <w:numId w:val="1"/>
+        </w:numPr>
+      </w:pPr>
+      <w:r>
+        <w:t>Git Pull</w:t>
+      </w:r>
+    </w:p>
+    <w:p>
+      <w:pPr>
+        <w:pStyle w:val="Heading2"/>
+        <w:numPr>
+          <w:ilvl w:val="1"/>
+          <w:numId w:val="1"/>
+        </w:numPr>
+      </w:pPr>
+      <w:r>
+        <w:t>Git Push</w:t>
+      </w:r>
+    </w:p>
+    <w:p>
+      <w:pPr>
+        <w:pStyle w:val="Heading2"/>
+        <w:numPr>
+          <w:ilvl w:val="1"/>
+          <w:numId w:val="1"/>
+        </w:numPr>
+      </w:pPr>
+      <w:r>
+        <w:t>Git Stash</w:t>
+      </w:r>
+    </w:p>
+    <w:p>
+      <w:pPr>
+        <w:pStyle w:val="Heading2"/>
+        <w:numPr>
+          <w:ilvl w:val="1"/>
+          <w:numId w:val="1"/>
+        </w:numPr>
+      </w:pPr>
+      <w:r>
+        <w:t>Git Log</w:t>
+      </w:r>
+    </w:p>
+    <w:p>
+      <w:pPr>
+        <w:pStyle w:val="Heading2"/>
+        <w:numPr>
+          <w:ilvl w:val="1"/>
+          <w:numId w:val="1"/>
+        </w:numPr>
+      </w:pPr>
+      <w:r>
+        <w:t>Git Status</w:t>
+      </w:r>
+      <w:bookmarkStart w:id="0" w:name="_GoBack"/>
+      <w:bookmarkEnd w:id="0"/>
+    </w:p>
+    <w:p>
+      <w:pPr>
+        <w:ind w:left="360"/>
+      </w:pPr>
+    </w:p>
+    <w:p>
+      <w:pPr>
+        <w:ind w:left="360"/>
+      </w:pPr>
     </w:p>
     <w:sectPr>
       <w:pgSz w:w="12240" w:h="15840"/>
@@ -1308,6 +1532,101 @@
     </w:lvl>
   </w:abstractNum>
   <w:abstractNum w:abstractNumId="3" w15:restartNumberingAfterBreak="0">
+    <w:nsid w:val="21696C25"/>
+    <w:multiLevelType w:val="multilevel"/>
+    <w:tmpl w:val="04090025"/>
+    <w:lvl w:ilvl="0">
+      <w:start w:val="1"/>
+      <w:numFmt w:val="decimal"/>
+      <w:pStyle w:val="Heading1"/>
+      <w:lvlText w:val="%1"/>
+      <w:lvlJc w:val="left"/>
+      <w:pPr>
+        <w:ind w:left="432" w:hanging="432"/>
+      </w:pPr>
+    </w:lvl>
+    <w:lvl w:ilvl="1">
+      <w:start w:val="1"/>
+      <w:numFmt w:val="decimal"/>
+      <w:pStyle w:val="Heading2"/>
+      <w:lvlText w:val="%1.%2"/>
+      <w:lvlJc w:val="left"/>
+      <w:pPr>
+        <w:ind w:left="576" w:hanging="576"/>
+      </w:pPr>
+    </w:lvl>
+    <w:lvl w:ilvl="2">
+      <w:start w:val="1"/>
+      <w:numFmt w:val="decimal"/>
+      <w:pStyle w:val="Heading3"/>
+      <w:lvlText w:val="%1.%2.%3"/>
+      <w:lvlJc w:val="left"/>
+      <w:pPr>
+        <w:ind w:left="720" w:hanging="720"/>
+      </w:pPr>
+    </w:lvl>
+    <w:lvl w:ilvl="3">
+      <w:start w:val="1"/>
+      <w:numFmt w:val="decimal"/>
+      <w:pStyle w:val="Heading4"/>
+      <w:lvlText w:val="%1.%2.%3.%4"/>
+      <w:lvlJc w:val="left"/>
+      <w:pPr>
+        <w:ind w:left="864" w:hanging="864"/>
+      </w:pPr>
+    </w:lvl>
+    <w:lvl w:ilvl="4">
+      <w:start w:val="1"/>
+      <w:numFmt w:val="decimal"/>
+      <w:pStyle w:val="Heading5"/>
+      <w:lvlText w:val="%1.%2.%3.%4.%5"/>
+      <w:lvlJc w:val="left"/>
+      <w:pPr>
+        <w:ind w:left="1008" w:hanging="1008"/>
+      </w:pPr>
+    </w:lvl>
+    <w:lvl w:ilvl="5">
+      <w:start w:val="1"/>
+      <w:numFmt w:val="decimal"/>
+      <w:pStyle w:val="Heading6"/>
+      <w:lvlText w:val="%1.%2.%3.%4.%5.%6"/>
+      <w:lvlJc w:val="left"/>
+      <w:pPr>
+        <w:ind w:left="1152" w:hanging="1152"/>
+      </w:pPr>
+    </w:lvl>
+    <w:lvl w:ilvl="6">
+      <w:start w:val="1"/>
+      <w:numFmt w:val="decimal"/>
+      <w:pStyle w:val="Heading7"/>
+      <w:lvlText w:val="%1.%2.%3.%4.%5.%6.%7"/>
+      <w:lvlJc w:val="left"/>
+      <w:pPr>
+        <w:ind w:left="1296" w:hanging="1296"/>
+      </w:pPr>
+    </w:lvl>
+    <w:lvl w:ilvl="7">
+      <w:start w:val="1"/>
+      <w:numFmt w:val="decimal"/>
+      <w:pStyle w:val="Heading8"/>
+      <w:lvlText w:val="%1.%2.%3.%4.%5.%6.%7.%8"/>
+      <w:lvlJc w:val="left"/>
+      <w:pPr>
+        <w:ind w:left="1440" w:hanging="1440"/>
+      </w:pPr>
+    </w:lvl>
+    <w:lvl w:ilvl="8">
+      <w:start w:val="1"/>
+      <w:numFmt w:val="decimal"/>
+      <w:pStyle w:val="Heading9"/>
+      <w:lvlText w:val="%1.%2.%3.%4.%5.%6.%7.%8.%9"/>
+      <w:lvlJc w:val="left"/>
+      <w:pPr>
+        <w:ind w:left="1584" w:hanging="1584"/>
+      </w:pPr>
+    </w:lvl>
+  </w:abstractNum>
+  <w:abstractNum w:abstractNumId="4" w15:restartNumberingAfterBreak="0">
     <w:nsid w:val="6CA67296"/>
     <w:multiLevelType w:val="hybridMultilevel"/>
     <w:tmpl w:val="E814EA20"/>
@@ -1396,7 +1715,7 @@
       </w:pPr>
     </w:lvl>
   </w:abstractNum>
-  <w:abstractNum w:abstractNumId="4" w15:restartNumberingAfterBreak="0">
+  <w:abstractNum w:abstractNumId="5" w15:restartNumberingAfterBreak="0">
     <w:nsid w:val="7AC82DAB"/>
     <w:multiLevelType w:val="multilevel"/>
     <w:tmpl w:val="0409001F"/>
@@ -1482,7 +1801,7 @@
       </w:pPr>
     </w:lvl>
   </w:abstractNum>
-  <w:abstractNum w:abstractNumId="5" w15:restartNumberingAfterBreak="0">
+  <w:abstractNum w:abstractNumId="6" w15:restartNumberingAfterBreak="0">
     <w:nsid w:val="7F165130"/>
     <w:multiLevelType w:val="multilevel"/>
     <w:tmpl w:val="ECC27230"/>
@@ -1605,10 +1924,10 @@
     </w:lvl>
   </w:abstractNum>
   <w:num w:numId="1">
-    <w:abstractNumId w:val="5"/>
+    <w:abstractNumId w:val="6"/>
   </w:num>
   <w:num w:numId="2">
-    <w:abstractNumId w:val="4"/>
+    <w:abstractNumId w:val="5"/>
   </w:num>
   <w:num w:numId="3">
     <w:abstractNumId w:val="2"/>
@@ -1617,10 +1936,13 @@
     <w:abstractNumId w:val="1"/>
   </w:num>
   <w:num w:numId="5">
-    <w:abstractNumId w:val="3"/>
+    <w:abstractNumId w:val="4"/>
   </w:num>
   <w:num w:numId="6">
     <w:abstractNumId w:val="0"/>
+  </w:num>
+  <w:num w:numId="7">
+    <w:abstractNumId w:val="3"/>
   </w:num>
 </w:numbering>
 </file>
@@ -2030,6 +2352,9 @@
     <w:pPr>
       <w:keepNext/>
       <w:keepLines/>
+      <w:numPr>
+        <w:numId w:val="7"/>
+      </w:numPr>
       <w:spacing w:before="240" w:after="0"/>
       <w:outlineLvl w:val="0"/>
     </w:pPr>
@@ -2052,6 +2377,10 @@
     <w:pPr>
       <w:keepNext/>
       <w:keepLines/>
+      <w:numPr>
+        <w:ilvl w:val="1"/>
+        <w:numId w:val="7"/>
+      </w:numPr>
       <w:spacing w:before="40" w:after="0"/>
       <w:outlineLvl w:val="1"/>
     </w:pPr>
@@ -2060,6 +2389,193 @@
       <w:color w:val="2E74B5" w:themeColor="accent1" w:themeShade="BF"/>
       <w:sz w:val="26"/>
       <w:szCs w:val="26"/>
+    </w:rPr>
+  </w:style>
+  <w:style w:type="paragraph" w:styleId="Heading3">
+    <w:name w:val="heading 3"/>
+    <w:basedOn w:val="Normal"/>
+    <w:next w:val="Normal"/>
+    <w:link w:val="Heading3Char"/>
+    <w:uiPriority w:val="9"/>
+    <w:semiHidden/>
+    <w:unhideWhenUsed/>
+    <w:qFormat/>
+    <w:rsid w:val="000E1725"/>
+    <w:pPr>
+      <w:keepNext/>
+      <w:keepLines/>
+      <w:numPr>
+        <w:ilvl w:val="2"/>
+        <w:numId w:val="7"/>
+      </w:numPr>
+      <w:spacing w:before="40" w:after="0"/>
+      <w:outlineLvl w:val="2"/>
+    </w:pPr>
+    <w:rPr>
+      <w:rFonts w:asciiTheme="majorHAnsi" w:eastAsiaTheme="majorEastAsia" w:hAnsiTheme="majorHAnsi" w:cstheme="majorBidi"/>
+      <w:color w:val="1F4D78" w:themeColor="accent1" w:themeShade="7F"/>
+      <w:sz w:val="24"/>
+      <w:szCs w:val="24"/>
+    </w:rPr>
+  </w:style>
+  <w:style w:type="paragraph" w:styleId="Heading4">
+    <w:name w:val="heading 4"/>
+    <w:basedOn w:val="Normal"/>
+    <w:next w:val="Normal"/>
+    <w:link w:val="Heading4Char"/>
+    <w:uiPriority w:val="9"/>
+    <w:semiHidden/>
+    <w:unhideWhenUsed/>
+    <w:qFormat/>
+    <w:rsid w:val="000E1725"/>
+    <w:pPr>
+      <w:keepNext/>
+      <w:keepLines/>
+      <w:numPr>
+        <w:ilvl w:val="3"/>
+        <w:numId w:val="7"/>
+      </w:numPr>
+      <w:spacing w:before="40" w:after="0"/>
+      <w:outlineLvl w:val="3"/>
+    </w:pPr>
+    <w:rPr>
+      <w:rFonts w:asciiTheme="majorHAnsi" w:eastAsiaTheme="majorEastAsia" w:hAnsiTheme="majorHAnsi" w:cstheme="majorBidi"/>
+      <w:i/>
+      <w:iCs/>
+      <w:color w:val="2E74B5" w:themeColor="accent1" w:themeShade="BF"/>
+    </w:rPr>
+  </w:style>
+  <w:style w:type="paragraph" w:styleId="Heading5">
+    <w:name w:val="heading 5"/>
+    <w:basedOn w:val="Normal"/>
+    <w:next w:val="Normal"/>
+    <w:link w:val="Heading5Char"/>
+    <w:uiPriority w:val="9"/>
+    <w:semiHidden/>
+    <w:unhideWhenUsed/>
+    <w:qFormat/>
+    <w:rsid w:val="000E1725"/>
+    <w:pPr>
+      <w:keepNext/>
+      <w:keepLines/>
+      <w:numPr>
+        <w:ilvl w:val="4"/>
+        <w:numId w:val="7"/>
+      </w:numPr>
+      <w:spacing w:before="40" w:after="0"/>
+      <w:outlineLvl w:val="4"/>
+    </w:pPr>
+    <w:rPr>
+      <w:rFonts w:asciiTheme="majorHAnsi" w:eastAsiaTheme="majorEastAsia" w:hAnsiTheme="majorHAnsi" w:cstheme="majorBidi"/>
+      <w:color w:val="2E74B5" w:themeColor="accent1" w:themeShade="BF"/>
+    </w:rPr>
+  </w:style>
+  <w:style w:type="paragraph" w:styleId="Heading6">
+    <w:name w:val="heading 6"/>
+    <w:basedOn w:val="Normal"/>
+    <w:next w:val="Normal"/>
+    <w:link w:val="Heading6Char"/>
+    <w:uiPriority w:val="9"/>
+    <w:semiHidden/>
+    <w:unhideWhenUsed/>
+    <w:qFormat/>
+    <w:rsid w:val="000E1725"/>
+    <w:pPr>
+      <w:keepNext/>
+      <w:keepLines/>
+      <w:numPr>
+        <w:ilvl w:val="5"/>
+        <w:numId w:val="7"/>
+      </w:numPr>
+      <w:spacing w:before="40" w:after="0"/>
+      <w:outlineLvl w:val="5"/>
+    </w:pPr>
+    <w:rPr>
+      <w:rFonts w:asciiTheme="majorHAnsi" w:eastAsiaTheme="majorEastAsia" w:hAnsiTheme="majorHAnsi" w:cstheme="majorBidi"/>
+      <w:color w:val="1F4D78" w:themeColor="accent1" w:themeShade="7F"/>
+    </w:rPr>
+  </w:style>
+  <w:style w:type="paragraph" w:styleId="Heading7">
+    <w:name w:val="heading 7"/>
+    <w:basedOn w:val="Normal"/>
+    <w:next w:val="Normal"/>
+    <w:link w:val="Heading7Char"/>
+    <w:uiPriority w:val="9"/>
+    <w:semiHidden/>
+    <w:unhideWhenUsed/>
+    <w:qFormat/>
+    <w:rsid w:val="000E1725"/>
+    <w:pPr>
+      <w:keepNext/>
+      <w:keepLines/>
+      <w:numPr>
+        <w:ilvl w:val="6"/>
+        <w:numId w:val="7"/>
+      </w:numPr>
+      <w:spacing w:before="40" w:after="0"/>
+      <w:outlineLvl w:val="6"/>
+    </w:pPr>
+    <w:rPr>
+      <w:rFonts w:asciiTheme="majorHAnsi" w:eastAsiaTheme="majorEastAsia" w:hAnsiTheme="majorHAnsi" w:cstheme="majorBidi"/>
+      <w:i/>
+      <w:iCs/>
+      <w:color w:val="1F4D78" w:themeColor="accent1" w:themeShade="7F"/>
+    </w:rPr>
+  </w:style>
+  <w:style w:type="paragraph" w:styleId="Heading8">
+    <w:name w:val="heading 8"/>
+    <w:basedOn w:val="Normal"/>
+    <w:next w:val="Normal"/>
+    <w:link w:val="Heading8Char"/>
+    <w:uiPriority w:val="9"/>
+    <w:semiHidden/>
+    <w:unhideWhenUsed/>
+    <w:qFormat/>
+    <w:rsid w:val="000E1725"/>
+    <w:pPr>
+      <w:keepNext/>
+      <w:keepLines/>
+      <w:numPr>
+        <w:ilvl w:val="7"/>
+        <w:numId w:val="7"/>
+      </w:numPr>
+      <w:spacing w:before="40" w:after="0"/>
+      <w:outlineLvl w:val="7"/>
+    </w:pPr>
+    <w:rPr>
+      <w:rFonts w:asciiTheme="majorHAnsi" w:eastAsiaTheme="majorEastAsia" w:hAnsiTheme="majorHAnsi" w:cstheme="majorBidi"/>
+      <w:color w:val="272727" w:themeColor="text1" w:themeTint="D8"/>
+      <w:sz w:val="21"/>
+      <w:szCs w:val="21"/>
+    </w:rPr>
+  </w:style>
+  <w:style w:type="paragraph" w:styleId="Heading9">
+    <w:name w:val="heading 9"/>
+    <w:basedOn w:val="Normal"/>
+    <w:next w:val="Normal"/>
+    <w:link w:val="Heading9Char"/>
+    <w:uiPriority w:val="9"/>
+    <w:semiHidden/>
+    <w:unhideWhenUsed/>
+    <w:qFormat/>
+    <w:rsid w:val="000E1725"/>
+    <w:pPr>
+      <w:keepNext/>
+      <w:keepLines/>
+      <w:numPr>
+        <w:ilvl w:val="8"/>
+        <w:numId w:val="7"/>
+      </w:numPr>
+      <w:spacing w:before="40" w:after="0"/>
+      <w:outlineLvl w:val="8"/>
+    </w:pPr>
+    <w:rPr>
+      <w:rFonts w:asciiTheme="majorHAnsi" w:eastAsiaTheme="majorEastAsia" w:hAnsiTheme="majorHAnsi" w:cstheme="majorBidi"/>
+      <w:i/>
+      <w:iCs/>
+      <w:color w:val="272727" w:themeColor="text1" w:themeTint="D8"/>
+      <w:sz w:val="21"/>
+      <w:szCs w:val="21"/>
     </w:rPr>
   </w:style>
   <w:style w:type="character" w:default="1" w:styleId="DefaultParagraphFont">
@@ -2170,6 +2686,102 @@
     <w:rPr>
       <w:color w:val="954F72" w:themeColor="followedHyperlink"/>
       <w:u w:val="single"/>
+    </w:rPr>
+  </w:style>
+  <w:style w:type="character" w:customStyle="1" w:styleId="Heading3Char">
+    <w:name w:val="Heading 3 Char"/>
+    <w:basedOn w:val="DefaultParagraphFont"/>
+    <w:link w:val="Heading3"/>
+    <w:uiPriority w:val="9"/>
+    <w:semiHidden/>
+    <w:rsid w:val="000E1725"/>
+    <w:rPr>
+      <w:rFonts w:asciiTheme="majorHAnsi" w:eastAsiaTheme="majorEastAsia" w:hAnsiTheme="majorHAnsi" w:cstheme="majorBidi"/>
+      <w:color w:val="1F4D78" w:themeColor="accent1" w:themeShade="7F"/>
+      <w:sz w:val="24"/>
+      <w:szCs w:val="24"/>
+    </w:rPr>
+  </w:style>
+  <w:style w:type="character" w:customStyle="1" w:styleId="Heading4Char">
+    <w:name w:val="Heading 4 Char"/>
+    <w:basedOn w:val="DefaultParagraphFont"/>
+    <w:link w:val="Heading4"/>
+    <w:uiPriority w:val="9"/>
+    <w:semiHidden/>
+    <w:rsid w:val="000E1725"/>
+    <w:rPr>
+      <w:rFonts w:asciiTheme="majorHAnsi" w:eastAsiaTheme="majorEastAsia" w:hAnsiTheme="majorHAnsi" w:cstheme="majorBidi"/>
+      <w:i/>
+      <w:iCs/>
+      <w:color w:val="2E74B5" w:themeColor="accent1" w:themeShade="BF"/>
+    </w:rPr>
+  </w:style>
+  <w:style w:type="character" w:customStyle="1" w:styleId="Heading5Char">
+    <w:name w:val="Heading 5 Char"/>
+    <w:basedOn w:val="DefaultParagraphFont"/>
+    <w:link w:val="Heading5"/>
+    <w:uiPriority w:val="9"/>
+    <w:semiHidden/>
+    <w:rsid w:val="000E1725"/>
+    <w:rPr>
+      <w:rFonts w:asciiTheme="majorHAnsi" w:eastAsiaTheme="majorEastAsia" w:hAnsiTheme="majorHAnsi" w:cstheme="majorBidi"/>
+      <w:color w:val="2E74B5" w:themeColor="accent1" w:themeShade="BF"/>
+    </w:rPr>
+  </w:style>
+  <w:style w:type="character" w:customStyle="1" w:styleId="Heading6Char">
+    <w:name w:val="Heading 6 Char"/>
+    <w:basedOn w:val="DefaultParagraphFont"/>
+    <w:link w:val="Heading6"/>
+    <w:uiPriority w:val="9"/>
+    <w:semiHidden/>
+    <w:rsid w:val="000E1725"/>
+    <w:rPr>
+      <w:rFonts w:asciiTheme="majorHAnsi" w:eastAsiaTheme="majorEastAsia" w:hAnsiTheme="majorHAnsi" w:cstheme="majorBidi"/>
+      <w:color w:val="1F4D78" w:themeColor="accent1" w:themeShade="7F"/>
+    </w:rPr>
+  </w:style>
+  <w:style w:type="character" w:customStyle="1" w:styleId="Heading7Char">
+    <w:name w:val="Heading 7 Char"/>
+    <w:basedOn w:val="DefaultParagraphFont"/>
+    <w:link w:val="Heading7"/>
+    <w:uiPriority w:val="9"/>
+    <w:semiHidden/>
+    <w:rsid w:val="000E1725"/>
+    <w:rPr>
+      <w:rFonts w:asciiTheme="majorHAnsi" w:eastAsiaTheme="majorEastAsia" w:hAnsiTheme="majorHAnsi" w:cstheme="majorBidi"/>
+      <w:i/>
+      <w:iCs/>
+      <w:color w:val="1F4D78" w:themeColor="accent1" w:themeShade="7F"/>
+    </w:rPr>
+  </w:style>
+  <w:style w:type="character" w:customStyle="1" w:styleId="Heading8Char">
+    <w:name w:val="Heading 8 Char"/>
+    <w:basedOn w:val="DefaultParagraphFont"/>
+    <w:link w:val="Heading8"/>
+    <w:uiPriority w:val="9"/>
+    <w:semiHidden/>
+    <w:rsid w:val="000E1725"/>
+    <w:rPr>
+      <w:rFonts w:asciiTheme="majorHAnsi" w:eastAsiaTheme="majorEastAsia" w:hAnsiTheme="majorHAnsi" w:cstheme="majorBidi"/>
+      <w:color w:val="272727" w:themeColor="text1" w:themeTint="D8"/>
+      <w:sz w:val="21"/>
+      <w:szCs w:val="21"/>
+    </w:rPr>
+  </w:style>
+  <w:style w:type="character" w:customStyle="1" w:styleId="Heading9Char">
+    <w:name w:val="Heading 9 Char"/>
+    <w:basedOn w:val="DefaultParagraphFont"/>
+    <w:link w:val="Heading9"/>
+    <w:uiPriority w:val="9"/>
+    <w:semiHidden/>
+    <w:rsid w:val="000E1725"/>
+    <w:rPr>
+      <w:rFonts w:asciiTheme="majorHAnsi" w:eastAsiaTheme="majorEastAsia" w:hAnsiTheme="majorHAnsi" w:cstheme="majorBidi"/>
+      <w:i/>
+      <w:iCs/>
+      <w:color w:val="272727" w:themeColor="text1" w:themeTint="D8"/>
+      <w:sz w:val="21"/>
+      <w:szCs w:val="21"/>
     </w:rPr>
   </w:style>
 </w:styles>

</xml_diff>